<commit_message>
refactor: claimant defendant renaming (CMC-1005) (#369)
</commit_message>
<xml_diff>
--- a/docker/docmosis/templates/CV-UNS-COS-ENG-0001.docx
+++ b/docker/docmosis/templates/CV-UNS-COS-ENG-0001.docx
@@ -362,7 +362,6 @@
               </w:rPr>
               <w:t>Claimant ref: &lt;&lt;</w:t>
             </w:r>
-            <w:proofErr w:type="spellStart"/>
             <w:r>
               <w:rPr>
                 <w:rFonts w:ascii="GDSTransportWebsite" w:hAnsi="GDSTransportWebsite"/>
@@ -388,9 +387,17 @@
                 <w:sz w:val="20"/>
                 <w:szCs w:val="20"/>
               </w:rPr>
-              <w:t>claimantReference</w:t>
-            </w:r>
-            <w:proofErr w:type="spellEnd"/>
+              <w:t>applicantSolicitor1</w:t>
+            </w:r>
+            <w:r>
+              <w:rPr>
+                <w:rFonts w:ascii="GDSTransportWebsite" w:hAnsi="GDSTransportWebsite"/>
+                <w:color w:val="60686D"/>
+                <w:sz w:val="20"/>
+                <w:szCs w:val="20"/>
+              </w:rPr>
+              <w:t>Reference</w:t>
+            </w:r>
             <w:r>
               <w:rPr>
                 <w:rFonts w:ascii="GDSTransportWebsite" w:hAnsi="GDSTransportWebsite"/>
@@ -421,7 +428,6 @@
               </w:rPr>
               <w:t>Defendant ref: &lt;&lt;</w:t>
             </w:r>
-            <w:proofErr w:type="spellStart"/>
             <w:r>
               <w:rPr>
                 <w:rFonts w:ascii="GDSTransportWebsite" w:hAnsi="GDSTransportWebsite"/>
@@ -447,9 +453,17 @@
                 <w:sz w:val="20"/>
                 <w:szCs w:val="20"/>
               </w:rPr>
-              <w:t>defendantReference</w:t>
-            </w:r>
-            <w:proofErr w:type="spellEnd"/>
+              <w:t>respondentSolicitor1</w:t>
+            </w:r>
+            <w:r>
+              <w:rPr>
+                <w:rFonts w:ascii="GDSTransportWebsite" w:hAnsi="GDSTransportWebsite"/>
+                <w:color w:val="60686D"/>
+                <w:sz w:val="20"/>
+                <w:szCs w:val="20"/>
+              </w:rPr>
+              <w:t>Reference</w:t>
+            </w:r>
             <w:r>
               <w:rPr>
                 <w:rFonts w:ascii="GDSTransportWebsite" w:hAnsi="GDSTransportWebsite"/>
@@ -495,20 +509,9 @@
                 <w:sz w:val="20"/>
                 <w:szCs w:val="20"/>
               </w:rPr>
-              <w:t>: &lt;</w:t>
-            </w:r>
-            <w:proofErr w:type="gramStart"/>
-            <w:r>
-              <w:rPr>
-                <w:rFonts w:ascii="GDSTransportWebsite" w:eastAsia="Times New Roman" w:hAnsi="GDSTransportWebsite" w:cs="Times New Roman"/>
-                <w:color w:val="60686D"/>
-                <w:sz w:val="20"/>
-                <w:szCs w:val="20"/>
-              </w:rPr>
-              <w:t>&lt;{</w:t>
+              <w:t>: &lt;&lt;{</w:t>
             </w:r>
             <w:proofErr w:type="spellStart"/>
-            <w:proofErr w:type="gramEnd"/>
             <w:r>
               <w:rPr>
                 <w:rFonts w:ascii="GDSTransportWebsite" w:eastAsia="Times New Roman" w:hAnsi="GDSTransportWebsite" w:cs="Times New Roman"/>
@@ -615,20 +618,9 @@
                 <w:sz w:val="20"/>
                 <w:szCs w:val="20"/>
               </w:rPr>
-              <w:t>: &lt;</w:t>
-            </w:r>
-            <w:proofErr w:type="gramStart"/>
-            <w:r>
-              <w:rPr>
-                <w:rFonts w:ascii="GDSTransportWebsite" w:eastAsia="Times New Roman" w:hAnsi="GDSTransportWebsite" w:cs="Times New Roman"/>
-                <w:color w:val="60686D"/>
-                <w:sz w:val="20"/>
-                <w:szCs w:val="20"/>
-              </w:rPr>
-              <w:t>&lt;{</w:t>
+              <w:t>: &lt;&lt;{</w:t>
             </w:r>
             <w:proofErr w:type="spellStart"/>
-            <w:proofErr w:type="gramEnd"/>
             <w:r>
               <w:rPr>
                 <w:rFonts w:ascii="GDSTransportWebsite" w:eastAsia="Times New Roman" w:hAnsi="GDSTransportWebsite" w:cs="Times New Roman"/>
@@ -768,8 +760,6 @@
               </w:rPr>
               <w:t>Name</w:t>
             </w:r>
-            <w:bookmarkStart w:id="0" w:name="_GoBack"/>
-            <w:bookmarkEnd w:id="0"/>
           </w:p>
         </w:tc>
         <w:tc>
@@ -1095,30 +1085,14 @@
                 <w:rFonts w:ascii="GDSTransportWebsite" w:hAnsi="GDSTransportWebsite"/>
                 <w:color w:val="0A0A0A"/>
               </w:rPr>
-              <w:t xml:space="preserve"> cs</w:t>
-            </w:r>
-            <w:proofErr w:type="gramStart"/>
-            <w:r>
-              <w:rPr>
-                <w:rFonts w:ascii="GDSTransportWebsite" w:hAnsi="GDSTransportWebsite"/>
-                <w:color w:val="0A0A0A"/>
-              </w:rPr>
-              <w:t xml:space="preserve">_{ </w:t>
-            </w:r>
-            <w:r>
-              <w:rPr>
-                <w:rFonts w:ascii="GDSTransportWebsite" w:hAnsi="GDSTransportWebsite"/>
-                <w:color w:val="0A0A0A"/>
-              </w:rPr>
-              <w:t>!</w:t>
-            </w:r>
-            <w:proofErr w:type="gramEnd"/>
-            <w:r>
-              <w:rPr>
-                <w:rFonts w:ascii="GDSTransportWebsite" w:hAnsi="GDSTransportWebsite"/>
-                <w:color w:val="0A0A0A"/>
-              </w:rPr>
-              <w:t xml:space="preserve"> isBlank(</w:t>
+              <w:t xml:space="preserve"> cs_{ </w:t>
+            </w:r>
+            <w:r>
+              <w:rPr>
+                <w:rFonts w:ascii="GDSTransportWebsite" w:hAnsi="GDSTransportWebsite"/>
+                <w:color w:val="0A0A0A"/>
+              </w:rPr>
+              <w:t>! isBlank(</w:t>
             </w:r>
             <w:r>
               <w:rPr>
@@ -1285,7 +1259,6 @@
               </w:rPr>
               <w:t xml:space="preserve">&lt;&lt; </w:t>
             </w:r>
-            <w:proofErr w:type="gramStart"/>
             <w:r>
               <w:rPr>
                 <w:rFonts w:ascii="GDSTransportWebsite" w:hAnsi="GDSTransportWebsite"/>
@@ -1312,15 +1285,7 @@
                 <w:rFonts w:ascii="GDSTransportWebsite" w:hAnsi="GDSTransportWebsite"/>
                 <w:color w:val="0A0A0A"/>
               </w:rPr>
-              <w:t>ddress.AddressLine</w:t>
-            </w:r>
-            <w:proofErr w:type="gramEnd"/>
-            <w:r>
-              <w:rPr>
-                <w:rFonts w:ascii="GDSTransportWebsite" w:hAnsi="GDSTransportWebsite"/>
-                <w:color w:val="0A0A0A"/>
-              </w:rPr>
-              <w:t xml:space="preserve">2&gt;&gt;&lt;&lt;es_&gt;&gt;&lt;&lt;cs_{ </w:t>
+              <w:t xml:space="preserve">ddress.AddressLine2&gt;&gt;&lt;&lt;es_&gt;&gt;&lt;&lt;cs_{ </w:t>
             </w:r>
             <w:r>
               <w:rPr>
@@ -1403,7 +1368,6 @@
               </w:rPr>
               <w:t xml:space="preserve">&lt;&lt; </w:t>
             </w:r>
-            <w:proofErr w:type="gramStart"/>
             <w:r>
               <w:rPr>
                 <w:rFonts w:ascii="GDSTransportWebsite" w:hAnsi="GDSTransportWebsite"/>
@@ -1430,15 +1394,7 @@
                 <w:rFonts w:ascii="GDSTransportWebsite" w:hAnsi="GDSTransportWebsite"/>
                 <w:color w:val="0A0A0A"/>
               </w:rPr>
-              <w:t>ddress.AddressLine</w:t>
-            </w:r>
-            <w:proofErr w:type="gramEnd"/>
-            <w:r>
-              <w:rPr>
-                <w:rFonts w:ascii="GDSTransportWebsite" w:hAnsi="GDSTransportWebsite"/>
-                <w:color w:val="0A0A0A"/>
-              </w:rPr>
-              <w:t xml:space="preserve">3&gt;&gt;&lt;&lt;es_&gt;&gt;&lt;&lt;cs_{ </w:t>
+              <w:t xml:space="preserve">ddress.AddressLine3&gt;&gt;&lt;&lt;es_&gt;&gt;&lt;&lt;cs_{ </w:t>
             </w:r>
             <w:r>
               <w:rPr>
@@ -1524,7 +1480,6 @@
               <w:t xml:space="preserve">&lt;&lt; </w:t>
             </w:r>
             <w:proofErr w:type="spellStart"/>
-            <w:proofErr w:type="gramStart"/>
             <w:r>
               <w:rPr>
                 <w:rFonts w:ascii="GDSTransportWebsite" w:hAnsi="GDSTransportWebsite"/>
@@ -1554,7 +1509,6 @@
               <w:t>ddress.PostTown</w:t>
             </w:r>
             <w:proofErr w:type="spellEnd"/>
-            <w:proofErr w:type="gramEnd"/>
             <w:r>
               <w:rPr>
                 <w:rFonts w:ascii="GDSTransportWebsite" w:hAnsi="GDSTransportWebsite"/>
@@ -1579,7 +1533,6 @@
               <w:t xml:space="preserve">&lt;&lt; </w:t>
             </w:r>
             <w:proofErr w:type="spellStart"/>
-            <w:proofErr w:type="gramStart"/>
             <w:r>
               <w:rPr>
                 <w:rFonts w:ascii="GDSTransportWebsite" w:hAnsi="GDSTransportWebsite"/>
@@ -1609,7 +1562,6 @@
               <w:t>ddress.PostCode</w:t>
             </w:r>
             <w:proofErr w:type="spellEnd"/>
-            <w:proofErr w:type="gramEnd"/>
             <w:r>
               <w:rPr>
                 <w:rFonts w:ascii="GDSTransportWebsite" w:hAnsi="GDSTransportWebsite"/>
@@ -1716,7 +1668,6 @@
               <w:t xml:space="preserve"> </w:t>
             </w:r>
             <w:proofErr w:type="spellStart"/>
-            <w:proofErr w:type="gramStart"/>
             <w:r>
               <w:rPr>
                 <w:rFonts w:ascii="GDSTransportWebsite" w:hAnsi="GDSTransportWebsite"/>
@@ -1746,7 +1697,6 @@
               <w:t>ddress.Country</w:t>
             </w:r>
             <w:proofErr w:type="spellEnd"/>
-            <w:proofErr w:type="gramEnd"/>
             <w:r>
               <w:rPr>
                 <w:rFonts w:ascii="GDSTransportWebsite" w:hAnsi="GDSTransportWebsite"/>
@@ -6231,6 +6181,7 @@
   <w:style w:type="table" w:default="1" w:styleId="TableNormal">
     <w:name w:val="Normal Table"/>
     <w:uiPriority w:val="99"/>
+    <w:semiHidden/>
     <w:unhideWhenUsed/>
     <w:tblPr>
       <w:tblInd w:w="0" w:type="dxa"/>

</xml_diff>

<commit_message>
feat: Add additional field in COS document (CMC-960) (#392)
</commit_message>
<xml_diff>
--- a/docker/docmosis/templates/CV-UNS-COS-ENG-0001.docx
+++ b/docker/docmosis/templates/CV-UNS-COS-ENG-0001.docx
@@ -509,9 +509,20 @@
                 <w:sz w:val="20"/>
                 <w:szCs w:val="20"/>
               </w:rPr>
-              <w:t>: &lt;&lt;{</w:t>
+              <w:t>: &lt;</w:t>
+            </w:r>
+            <w:proofErr w:type="gramStart"/>
+            <w:r>
+              <w:rPr>
+                <w:rFonts w:ascii="GDSTransportWebsite" w:eastAsia="Times New Roman" w:hAnsi="GDSTransportWebsite" w:cs="Times New Roman"/>
+                <w:color w:val="60686D"/>
+                <w:sz w:val="20"/>
+                <w:szCs w:val="20"/>
+              </w:rPr>
+              <w:t>&lt;{</w:t>
             </w:r>
             <w:proofErr w:type="spellStart"/>
+            <w:proofErr w:type="gramEnd"/>
             <w:r>
               <w:rPr>
                 <w:rFonts w:ascii="GDSTransportWebsite" w:eastAsia="Times New Roman" w:hAnsi="GDSTransportWebsite" w:cs="Times New Roman"/>
@@ -618,9 +629,20 @@
                 <w:sz w:val="20"/>
                 <w:szCs w:val="20"/>
               </w:rPr>
-              <w:t>: &lt;&lt;{</w:t>
+              <w:t>: &lt;</w:t>
+            </w:r>
+            <w:proofErr w:type="gramStart"/>
+            <w:r>
+              <w:rPr>
+                <w:rFonts w:ascii="GDSTransportWebsite" w:eastAsia="Times New Roman" w:hAnsi="GDSTransportWebsite" w:cs="Times New Roman"/>
+                <w:color w:val="60686D"/>
+                <w:sz w:val="20"/>
+                <w:szCs w:val="20"/>
+              </w:rPr>
+              <w:t>&lt;{</w:t>
             </w:r>
             <w:proofErr w:type="spellStart"/>
+            <w:proofErr w:type="gramEnd"/>
             <w:r>
               <w:rPr>
                 <w:rFonts w:ascii="GDSTransportWebsite" w:eastAsia="Times New Roman" w:hAnsi="GDSTransportWebsite" w:cs="Times New Roman"/>
@@ -1085,14 +1107,30 @@
                 <w:rFonts w:ascii="GDSTransportWebsite" w:hAnsi="GDSTransportWebsite"/>
                 <w:color w:val="0A0A0A"/>
               </w:rPr>
-              <w:t xml:space="preserve"> cs_{ </w:t>
-            </w:r>
-            <w:r>
-              <w:rPr>
-                <w:rFonts w:ascii="GDSTransportWebsite" w:hAnsi="GDSTransportWebsite"/>
-                <w:color w:val="0A0A0A"/>
-              </w:rPr>
-              <w:t>! isBlank(</w:t>
+              <w:t xml:space="preserve"> cs</w:t>
+            </w:r>
+            <w:proofErr w:type="gramStart"/>
+            <w:r>
+              <w:rPr>
+                <w:rFonts w:ascii="GDSTransportWebsite" w:hAnsi="GDSTransportWebsite"/>
+                <w:color w:val="0A0A0A"/>
+              </w:rPr>
+              <w:t xml:space="preserve">_{ </w:t>
+            </w:r>
+            <w:r>
+              <w:rPr>
+                <w:rFonts w:ascii="GDSTransportWebsite" w:hAnsi="GDSTransportWebsite"/>
+                <w:color w:val="0A0A0A"/>
+              </w:rPr>
+              <w:t>!</w:t>
+            </w:r>
+            <w:proofErr w:type="gramEnd"/>
+            <w:r>
+              <w:rPr>
+                <w:rFonts w:ascii="GDSTransportWebsite" w:hAnsi="GDSTransportWebsite"/>
+                <w:color w:val="0A0A0A"/>
+              </w:rPr>
+              <w:t xml:space="preserve"> isBlank(</w:t>
             </w:r>
             <w:r>
               <w:rPr>
@@ -1259,6 +1297,7 @@
               </w:rPr>
               <w:t xml:space="preserve">&lt;&lt; </w:t>
             </w:r>
+            <w:proofErr w:type="gramStart"/>
             <w:r>
               <w:rPr>
                 <w:rFonts w:ascii="GDSTransportWebsite" w:hAnsi="GDSTransportWebsite"/>
@@ -1285,7 +1324,15 @@
                 <w:rFonts w:ascii="GDSTransportWebsite" w:hAnsi="GDSTransportWebsite"/>
                 <w:color w:val="0A0A0A"/>
               </w:rPr>
-              <w:t xml:space="preserve">ddress.AddressLine2&gt;&gt;&lt;&lt;es_&gt;&gt;&lt;&lt;cs_{ </w:t>
+              <w:t>ddress.AddressLine</w:t>
+            </w:r>
+            <w:proofErr w:type="gramEnd"/>
+            <w:r>
+              <w:rPr>
+                <w:rFonts w:ascii="GDSTransportWebsite" w:hAnsi="GDSTransportWebsite"/>
+                <w:color w:val="0A0A0A"/>
+              </w:rPr>
+              <w:t xml:space="preserve">2&gt;&gt;&lt;&lt;es_&gt;&gt;&lt;&lt;cs_{ </w:t>
             </w:r>
             <w:r>
               <w:rPr>
@@ -1368,6 +1415,7 @@
               </w:rPr>
               <w:t xml:space="preserve">&lt;&lt; </w:t>
             </w:r>
+            <w:proofErr w:type="gramStart"/>
             <w:r>
               <w:rPr>
                 <w:rFonts w:ascii="GDSTransportWebsite" w:hAnsi="GDSTransportWebsite"/>
@@ -1394,7 +1442,15 @@
                 <w:rFonts w:ascii="GDSTransportWebsite" w:hAnsi="GDSTransportWebsite"/>
                 <w:color w:val="0A0A0A"/>
               </w:rPr>
-              <w:t xml:space="preserve">ddress.AddressLine3&gt;&gt;&lt;&lt;es_&gt;&gt;&lt;&lt;cs_{ </w:t>
+              <w:t>ddress.AddressLine</w:t>
+            </w:r>
+            <w:proofErr w:type="gramEnd"/>
+            <w:r>
+              <w:rPr>
+                <w:rFonts w:ascii="GDSTransportWebsite" w:hAnsi="GDSTransportWebsite"/>
+                <w:color w:val="0A0A0A"/>
+              </w:rPr>
+              <w:t xml:space="preserve">3&gt;&gt;&lt;&lt;es_&gt;&gt;&lt;&lt;cs_{ </w:t>
             </w:r>
             <w:r>
               <w:rPr>
@@ -1480,6 +1536,7 @@
               <w:t xml:space="preserve">&lt;&lt; </w:t>
             </w:r>
             <w:proofErr w:type="spellStart"/>
+            <w:proofErr w:type="gramStart"/>
             <w:r>
               <w:rPr>
                 <w:rFonts w:ascii="GDSTransportWebsite" w:hAnsi="GDSTransportWebsite"/>
@@ -1509,6 +1566,7 @@
               <w:t>ddress.PostTown</w:t>
             </w:r>
             <w:proofErr w:type="spellEnd"/>
+            <w:proofErr w:type="gramEnd"/>
             <w:r>
               <w:rPr>
                 <w:rFonts w:ascii="GDSTransportWebsite" w:hAnsi="GDSTransportWebsite"/>
@@ -1533,6 +1591,7 @@
               <w:t xml:space="preserve">&lt;&lt; </w:t>
             </w:r>
             <w:proofErr w:type="spellStart"/>
+            <w:proofErr w:type="gramStart"/>
             <w:r>
               <w:rPr>
                 <w:rFonts w:ascii="GDSTransportWebsite" w:hAnsi="GDSTransportWebsite"/>
@@ -1562,6 +1621,7 @@
               <w:t>ddress.PostCode</w:t>
             </w:r>
             <w:proofErr w:type="spellEnd"/>
+            <w:proofErr w:type="gramEnd"/>
             <w:r>
               <w:rPr>
                 <w:rFonts w:ascii="GDSTransportWebsite" w:hAnsi="GDSTransportWebsite"/>
@@ -1668,6 +1728,7 @@
               <w:t xml:space="preserve"> </w:t>
             </w:r>
             <w:proofErr w:type="spellStart"/>
+            <w:proofErr w:type="gramStart"/>
             <w:r>
               <w:rPr>
                 <w:rFonts w:ascii="GDSTransportWebsite" w:hAnsi="GDSTransportWebsite"/>
@@ -1697,6 +1758,7 @@
               <w:t>ddress.Country</w:t>
             </w:r>
             <w:proofErr w:type="spellEnd"/>
+            <w:proofErr w:type="gramEnd"/>
             <w:r>
               <w:rPr>
                 <w:rFonts w:ascii="GDSTransportWebsite" w:hAnsi="GDSTransportWebsite"/>
@@ -1806,9 +1868,8 @@
             <w:pPr>
               <w:spacing w:before="40" w:after="40"/>
               <w:rPr>
-                <w:rFonts w:ascii="Arial" w:hAnsi="Arial" w:cs="Arial"/>
-                <w:sz w:val="22"/>
-                <w:szCs w:val="22"/>
+                <w:rFonts w:ascii="GDSTransportWebsite" w:hAnsi="GDSTransportWebsite"/>
+                <w:color w:val="0A0A0A"/>
               </w:rPr>
             </w:pPr>
             <w:r>
@@ -1851,8 +1912,6 @@
               <w:spacing w:before="80" w:beforeAutospacing="0" w:after="80" w:afterAutospacing="0"/>
               <w:rPr>
                 <w:rFonts w:ascii="GDSTransportWebsite" w:hAnsi="GDSTransportWebsite"/>
-                <w:b/>
-                <w:bCs/>
                 <w:color w:val="0A0A0A"/>
                 <w:shd w:val="clear" w:color="auto" w:fill="FFFFFF"/>
               </w:rPr>
@@ -1860,12 +1919,74 @@
             <w:r>
               <w:rPr>
                 <w:rFonts w:ascii="GDSTransportWebsite" w:hAnsi="GDSTransportWebsite"/>
-                <w:b/>
-                <w:bCs/>
                 <w:color w:val="0A0A0A"/>
                 <w:shd w:val="clear" w:color="auto" w:fill="FFFFFF"/>
               </w:rPr>
-              <w:t>Where you served</w:t>
+              <w:t>&lt;&lt;</w:t>
+            </w:r>
+            <w:proofErr w:type="spellStart"/>
+            <w:r>
+              <w:rPr>
+                <w:rFonts w:ascii="GDSTransportWebsite" w:hAnsi="GDSTransportWebsite"/>
+                <w:color w:val="0A0A0A"/>
+                <w:shd w:val="clear" w:color="auto" w:fill="FFFFFF"/>
+              </w:rPr>
+              <w:t>cr</w:t>
+            </w:r>
+            <w:proofErr w:type="spellEnd"/>
+            <w:r>
+              <w:rPr>
+                <w:rFonts w:ascii="GDSTransportWebsite" w:hAnsi="GDSTransportWebsite"/>
+                <w:color w:val="0A0A0A"/>
+                <w:shd w:val="clear" w:color="auto" w:fill="FFFFFF"/>
+              </w:rPr>
+              <w:t>_</w:t>
+            </w:r>
+            <w:proofErr w:type="gramStart"/>
+            <w:r>
+              <w:rPr>
+                <w:rFonts w:ascii="GDSTransportWebsite" w:hAnsi="GDSTransportWebsite"/>
+                <w:color w:val="0A0A0A"/>
+                <w:shd w:val="clear" w:color="auto" w:fill="FFFFFF"/>
+              </w:rPr>
+              <w:t>{!</w:t>
+            </w:r>
+            <w:proofErr w:type="spellStart"/>
+            <w:r>
+              <w:rPr>
+                <w:rFonts w:ascii="GDSTransportWebsite" w:hAnsi="GDSTransportWebsite"/>
+                <w:color w:val="0A0A0A"/>
+                <w:shd w:val="clear" w:color="auto" w:fill="FFFFFF"/>
+              </w:rPr>
+              <w:t>isBlank</w:t>
+            </w:r>
+            <w:proofErr w:type="spellEnd"/>
+            <w:proofErr w:type="gramEnd"/>
+            <w:r>
+              <w:rPr>
+                <w:rFonts w:ascii="GDSTransportWebsite" w:hAnsi="GDSTransportWebsite"/>
+                <w:color w:val="0A0A0A"/>
+                <w:shd w:val="clear" w:color="auto" w:fill="FFFFFF"/>
+              </w:rPr>
+              <w:t>(</w:t>
+            </w:r>
+            <w:proofErr w:type="spellStart"/>
+            <w:r>
+              <w:rPr>
+                <w:rFonts w:ascii="GDSTransportWebsite" w:hAnsi="GDSTransportWebsite"/>
+                <w:color w:val="0A0A0A"/>
+                <w:shd w:val="clear" w:color="auto" w:fill="FFFFFF"/>
+              </w:rPr>
+              <w:t>servedLocation</w:t>
+            </w:r>
+            <w:proofErr w:type="spellEnd"/>
+            <w:r>
+              <w:rPr>
+                <w:rFonts w:ascii="GDSTransportWebsite" w:hAnsi="GDSTransportWebsite"/>
+                <w:color w:val="0A0A0A"/>
+                <w:shd w:val="clear" w:color="auto" w:fill="FFFFFF"/>
+              </w:rPr>
+              <w:t>)}&gt;&gt;</w:t>
             </w:r>
           </w:p>
         </w:tc>
@@ -1877,6 +1998,53 @@
             <w:pPr>
               <w:spacing w:before="40" w:after="40"/>
               <w:rPr>
+                <w:rFonts w:ascii="GDSTransportWebsite" w:hAnsi="GDSTransportWebsite"/>
+                <w:color w:val="0A0A0A"/>
+              </w:rPr>
+            </w:pPr>
+          </w:p>
+        </w:tc>
+      </w:tr>
+      <w:tr>
+        <w:trPr>
+          <w:trHeight w:val="680"/>
+        </w:trPr>
+        <w:tc>
+          <w:tcPr>
+            <w:tcW w:w="3681" w:type="dxa"/>
+          </w:tcPr>
+          <w:p>
+            <w:pPr>
+              <w:pStyle w:val="NormalWeb"/>
+              <w:spacing w:before="80" w:beforeAutospacing="0" w:after="80" w:afterAutospacing="0"/>
+              <w:rPr>
+                <w:rFonts w:ascii="GDSTransportWebsite" w:hAnsi="GDSTransportWebsite"/>
+                <w:b/>
+                <w:bCs/>
+                <w:color w:val="0A0A0A"/>
+                <w:shd w:val="clear" w:color="auto" w:fill="FFFFFF"/>
+              </w:rPr>
+            </w:pPr>
+            <w:r>
+              <w:rPr>
+                <w:rFonts w:ascii="GDSTransportWebsite" w:hAnsi="GDSTransportWebsite"/>
+                <w:b/>
+                <w:bCs/>
+                <w:color w:val="0A0A0A"/>
+                <w:shd w:val="clear" w:color="auto" w:fill="FFFFFF"/>
+              </w:rPr>
+              <w:t>Where you served</w:t>
+            </w:r>
+          </w:p>
+        </w:tc>
+        <w:tc>
+          <w:tcPr>
+            <w:tcW w:w="6379" w:type="dxa"/>
+          </w:tcPr>
+          <w:p>
+            <w:pPr>
+              <w:spacing w:before="40" w:after="40"/>
+              <w:rPr>
                 <w:rFonts w:ascii="Arial" w:hAnsi="Arial" w:cs="Arial"/>
                 <w:sz w:val="22"/>
                 <w:szCs w:val="22"/>
@@ -1905,6 +2073,305 @@
               </w:rPr>
               <w:t>&gt;&gt;</w:t>
             </w:r>
+          </w:p>
+        </w:tc>
+      </w:tr>
+      <w:tr>
+        <w:trPr>
+          <w:trHeight w:val="680"/>
+        </w:trPr>
+        <w:tc>
+          <w:tcPr>
+            <w:tcW w:w="3681" w:type="dxa"/>
+          </w:tcPr>
+          <w:p>
+            <w:pPr>
+              <w:pStyle w:val="NormalWeb"/>
+              <w:spacing w:before="80" w:beforeAutospacing="0" w:after="80" w:afterAutospacing="0"/>
+              <w:rPr>
+                <w:rFonts w:ascii="GDSTransportWebsite" w:hAnsi="GDSTransportWebsite"/>
+                <w:color w:val="0A0A0A"/>
+                <w:shd w:val="clear" w:color="auto" w:fill="FFFFFF"/>
+              </w:rPr>
+            </w:pPr>
+            <w:r>
+              <w:rPr>
+                <w:rFonts w:ascii="GDSTransportWebsite" w:hAnsi="GDSTransportWebsite"/>
+                <w:color w:val="0A0A0A"/>
+                <w:shd w:val="clear" w:color="auto" w:fill="FFFFFF"/>
+              </w:rPr>
+              <w:t>&lt;&lt;</w:t>
+            </w:r>
+            <w:proofErr w:type="spellStart"/>
+            <w:r>
+              <w:rPr>
+                <w:rFonts w:ascii="GDSTransportWebsite" w:hAnsi="GDSTransportWebsite"/>
+                <w:color w:val="0A0A0A"/>
+                <w:shd w:val="clear" w:color="auto" w:fill="FFFFFF"/>
+              </w:rPr>
+              <w:t>er</w:t>
+            </w:r>
+            <w:proofErr w:type="spellEnd"/>
+            <w:r>
+              <w:rPr>
+                <w:rFonts w:ascii="GDSTransportWebsite" w:hAnsi="GDSTransportWebsite"/>
+                <w:color w:val="0A0A0A"/>
+                <w:shd w:val="clear" w:color="auto" w:fill="FFFFFF"/>
+              </w:rPr>
+              <w:t>_&gt;&gt;</w:t>
+            </w:r>
+          </w:p>
+        </w:tc>
+        <w:tc>
+          <w:tcPr>
+            <w:tcW w:w="6379" w:type="dxa"/>
+          </w:tcPr>
+          <w:p>
+            <w:pPr>
+              <w:spacing w:before="40" w:after="40"/>
+              <w:rPr>
+                <w:rFonts w:ascii="GDSTransportWebsite" w:hAnsi="GDSTransportWebsite"/>
+                <w:color w:val="0A0A0A"/>
+              </w:rPr>
+            </w:pPr>
+          </w:p>
+        </w:tc>
+      </w:tr>
+      <w:tr>
+        <w:trPr>
+          <w:trHeight w:val="680"/>
+        </w:trPr>
+        <w:tc>
+          <w:tcPr>
+            <w:tcW w:w="3681" w:type="dxa"/>
+          </w:tcPr>
+          <w:p>
+            <w:pPr>
+              <w:pStyle w:val="NormalWeb"/>
+              <w:spacing w:before="80" w:beforeAutospacing="0" w:after="80" w:afterAutospacing="0"/>
+              <w:rPr>
+                <w:rFonts w:ascii="GDSTransportWebsite" w:hAnsi="GDSTransportWebsite"/>
+                <w:color w:val="0A0A0A"/>
+                <w:shd w:val="clear" w:color="auto" w:fill="FFFFFF"/>
+              </w:rPr>
+            </w:pPr>
+            <w:r>
+              <w:rPr>
+                <w:rFonts w:ascii="GDSTransportWebsite" w:hAnsi="GDSTransportWebsite"/>
+                <w:color w:val="0A0A0A"/>
+                <w:shd w:val="clear" w:color="auto" w:fill="FFFFFF"/>
+              </w:rPr>
+              <w:t>&lt;&lt;</w:t>
+            </w:r>
+            <w:proofErr w:type="spellStart"/>
+            <w:r>
+              <w:rPr>
+                <w:rFonts w:ascii="GDSTransportWebsite" w:hAnsi="GDSTransportWebsite"/>
+                <w:color w:val="0A0A0A"/>
+                <w:shd w:val="clear" w:color="auto" w:fill="FFFFFF"/>
+              </w:rPr>
+              <w:t>cr</w:t>
+            </w:r>
+            <w:proofErr w:type="spellEnd"/>
+            <w:r>
+              <w:rPr>
+                <w:rFonts w:ascii="GDSTransportWebsite" w:hAnsi="GDSTransportWebsite"/>
+                <w:color w:val="0A0A0A"/>
+                <w:shd w:val="clear" w:color="auto" w:fill="FFFFFF"/>
+              </w:rPr>
+              <w:t>_</w:t>
+            </w:r>
+            <w:proofErr w:type="gramStart"/>
+            <w:r>
+              <w:rPr>
+                <w:rFonts w:ascii="GDSTransportWebsite" w:hAnsi="GDSTransportWebsite"/>
+                <w:color w:val="0A0A0A"/>
+                <w:shd w:val="clear" w:color="auto" w:fill="FFFFFF"/>
+              </w:rPr>
+              <w:t>{!</w:t>
+            </w:r>
+            <w:proofErr w:type="spellStart"/>
+            <w:r>
+              <w:rPr>
+                <w:rFonts w:ascii="GDSTransportWebsite" w:hAnsi="GDSTransportWebsite"/>
+                <w:color w:val="0A0A0A"/>
+                <w:shd w:val="clear" w:color="auto" w:fill="FFFFFF"/>
+              </w:rPr>
+              <w:t>isBlank</w:t>
+            </w:r>
+            <w:proofErr w:type="spellEnd"/>
+            <w:proofErr w:type="gramEnd"/>
+            <w:r>
+              <w:rPr>
+                <w:rFonts w:ascii="GDSTransportWebsite" w:hAnsi="GDSTransportWebsite"/>
+                <w:color w:val="0A0A0A"/>
+                <w:shd w:val="clear" w:color="auto" w:fill="FFFFFF"/>
+              </w:rPr>
+              <w:t>(</w:t>
+            </w:r>
+            <w:proofErr w:type="spellStart"/>
+            <w:r>
+              <w:rPr>
+                <w:rFonts w:ascii="GDSTransportWebsite" w:hAnsi="GDSTransportWebsite"/>
+                <w:color w:val="0A0A0A"/>
+                <w:shd w:val="clear" w:color="auto" w:fill="FFFFFF"/>
+              </w:rPr>
+              <w:t>onWhomServed</w:t>
+            </w:r>
+            <w:proofErr w:type="spellEnd"/>
+            <w:r>
+              <w:rPr>
+                <w:rFonts w:ascii="GDSTransportWebsite" w:hAnsi="GDSTransportWebsite"/>
+                <w:color w:val="0A0A0A"/>
+                <w:shd w:val="clear" w:color="auto" w:fill="FFFFFF"/>
+              </w:rPr>
+              <w:t>)}&gt;&gt;</w:t>
+            </w:r>
+            <w:bookmarkStart w:id="0" w:name="_GoBack"/>
+            <w:bookmarkEnd w:id="0"/>
+          </w:p>
+        </w:tc>
+        <w:tc>
+          <w:tcPr>
+            <w:tcW w:w="6379" w:type="dxa"/>
+          </w:tcPr>
+          <w:p>
+            <w:pPr>
+              <w:spacing w:before="40" w:after="40"/>
+              <w:rPr>
+                <w:rFonts w:ascii="GDSTransportWebsite" w:hAnsi="GDSTransportWebsite"/>
+                <w:color w:val="0A0A0A"/>
+              </w:rPr>
+            </w:pPr>
+          </w:p>
+        </w:tc>
+      </w:tr>
+      <w:tr>
+        <w:trPr>
+          <w:trHeight w:val="680"/>
+        </w:trPr>
+        <w:tc>
+          <w:tcPr>
+            <w:tcW w:w="3681" w:type="dxa"/>
+          </w:tcPr>
+          <w:p>
+            <w:pPr>
+              <w:pStyle w:val="NormalWeb"/>
+              <w:spacing w:before="80" w:beforeAutospacing="0" w:after="80" w:afterAutospacing="0"/>
+              <w:rPr>
+                <w:rFonts w:ascii="GDSTransportWebsite" w:hAnsi="GDSTransportWebsite"/>
+                <w:b/>
+                <w:bCs/>
+                <w:color w:val="0A0A0A"/>
+                <w:shd w:val="clear" w:color="auto" w:fill="FFFFFF"/>
+              </w:rPr>
+            </w:pPr>
+            <w:r>
+              <w:rPr>
+                <w:rFonts w:ascii="GDSTransportWebsite" w:hAnsi="GDSTransportWebsite"/>
+                <w:b/>
+                <w:bCs/>
+                <w:color w:val="0A0A0A"/>
+                <w:shd w:val="clear" w:color="auto" w:fill="FFFFFF"/>
+              </w:rPr>
+              <w:t>On whom did you serve</w:t>
+            </w:r>
+          </w:p>
+        </w:tc>
+        <w:tc>
+          <w:tcPr>
+            <w:tcW w:w="6379" w:type="dxa"/>
+          </w:tcPr>
+          <w:p>
+            <w:pPr>
+              <w:spacing w:before="40" w:after="40"/>
+              <w:rPr>
+                <w:rFonts w:ascii="GDSTransportWebsite" w:hAnsi="GDSTransportWebsite"/>
+                <w:color w:val="0A0A0A"/>
+              </w:rPr>
+            </w:pPr>
+            <w:r>
+              <w:rPr>
+                <w:rFonts w:ascii="GDSTransportWebsite" w:hAnsi="GDSTransportWebsite"/>
+                <w:color w:val="0A0A0A"/>
+              </w:rPr>
+              <w:t>&lt;&lt;</w:t>
+            </w:r>
+            <w:r>
+              <w:rPr>
+                <w:rFonts w:ascii="GDSTransportWebsite" w:hAnsi="GDSTransportWebsite"/>
+                <w:color w:val="0A0A0A"/>
+              </w:rPr>
+              <w:t>onWhomServed</w:t>
+            </w:r>
+            <w:r>
+              <w:rPr>
+                <w:rFonts w:ascii="GDSTransportWebsite" w:hAnsi="GDSTransportWebsite"/>
+                <w:color w:val="0A0A0A"/>
+              </w:rPr>
+              <w:t>&gt;&gt;</w:t>
+            </w:r>
+          </w:p>
+        </w:tc>
+      </w:tr>
+      <w:tr>
+        <w:trPr>
+          <w:trHeight w:val="680"/>
+        </w:trPr>
+        <w:tc>
+          <w:tcPr>
+            <w:tcW w:w="3681" w:type="dxa"/>
+          </w:tcPr>
+          <w:p>
+            <w:pPr>
+              <w:pStyle w:val="NormalWeb"/>
+              <w:spacing w:before="80" w:beforeAutospacing="0" w:after="80" w:afterAutospacing="0"/>
+              <w:rPr>
+                <w:rFonts w:ascii="GDSTransportWebsite" w:hAnsi="GDSTransportWebsite"/>
+                <w:color w:val="0A0A0A"/>
+                <w:shd w:val="clear" w:color="auto" w:fill="FFFFFF"/>
+              </w:rPr>
+            </w:pPr>
+            <w:r>
+              <w:rPr>
+                <w:rFonts w:ascii="GDSTransportWebsite" w:hAnsi="GDSTransportWebsite"/>
+                <w:color w:val="0A0A0A"/>
+                <w:shd w:val="clear" w:color="auto" w:fill="FFFFFF"/>
+              </w:rPr>
+              <w:t>&lt;&lt;</w:t>
+            </w:r>
+            <w:proofErr w:type="spellStart"/>
+            <w:r>
+              <w:rPr>
+                <w:rFonts w:ascii="GDSTransportWebsite" w:hAnsi="GDSTransportWebsite"/>
+                <w:color w:val="0A0A0A"/>
+                <w:shd w:val="clear" w:color="auto" w:fill="FFFFFF"/>
+              </w:rPr>
+              <w:t>er</w:t>
+            </w:r>
+            <w:proofErr w:type="spellEnd"/>
+            <w:r>
+              <w:rPr>
+                <w:rFonts w:ascii="GDSTransportWebsite" w:hAnsi="GDSTransportWebsite"/>
+                <w:color w:val="0A0A0A"/>
+                <w:shd w:val="clear" w:color="auto" w:fill="FFFFFF"/>
+              </w:rPr>
+              <w:t>_&gt;&gt;</w:t>
+            </w:r>
+          </w:p>
+        </w:tc>
+        <w:tc>
+          <w:tcPr>
+            <w:tcW w:w="6379" w:type="dxa"/>
+          </w:tcPr>
+          <w:p>
+            <w:pPr>
+              <w:spacing w:before="40" w:after="40"/>
+              <w:rPr>
+                <w:rFonts w:ascii="GDSTransportWebsite" w:hAnsi="GDSTransportWebsite"/>
+                <w:color w:val="0A0A0A"/>
+              </w:rPr>
+            </w:pPr>
           </w:p>
         </w:tc>
       </w:tr>
@@ -6181,7 +6648,6 @@
   <w:style w:type="table" w:default="1" w:styleId="TableNormal">
     <w:name w:val="Normal Table"/>
     <w:uiPriority w:val="99"/>
-    <w:semiHidden/>
     <w:unhideWhenUsed/>
     <w:tblPr>
       <w:tblInd w:w="0" w:type="dxa"/>
@@ -6871,7 +7337,7 @@
 </file>
 
 <file path=customXml/itemProps1.xml><?xml version="1.0" encoding="utf-8"?>
-<ds:datastoreItem xmlns:ds="http://schemas.openxmlformats.org/officeDocument/2006/customXml" ds:itemID="{74A0ED9E-3F63-AB41-89D5-B64AB058BFFA}">
+<ds:datastoreItem xmlns:ds="http://schemas.openxmlformats.org/officeDocument/2006/customXml" ds:itemID="{D9CC73D4-2572-D642-B334-03ABC33F70A6}">
   <ds:schemaRefs>
     <ds:schemaRef ds:uri="http://schemas.openxmlformats.org/officeDocument/2006/bibliography"/>
   </ds:schemaRefs>

</xml_diff>